<commit_message>
Adicionado parte de CSVImporter ao relatório
</commit_message>
<xml_diff>
--- a/Relatório Final.docx
+++ b/Relatório Final.docx
@@ -17455,7 +17455,21 @@
         <w:rPr>
           <w:b/>
         </w:rPr>
-        <w:t>2.3.1 – Criação da Classe</w:t>
+        <w:t xml:space="preserve">2.3.1 – Criação da </w:t>
+      </w:r>
+      <w:r>
+        <w:rPr>
+          <w:b/>
+        </w:rPr>
+        <w:t xml:space="preserve">nova </w:t>
+      </w:r>
+      <w:bookmarkStart w:id="0" w:name="_GoBack"/>
+      <w:bookmarkEnd w:id="0"/>
+      <w:r>
+        <w:rPr>
+          <w:b/>
+        </w:rPr>
+        <w:t>Classe</w:t>
       </w:r>
     </w:p>
     <w:p>
@@ -17523,19 +17537,7 @@
         <w:rPr>
           <w:b/>
         </w:rPr>
-        <w:t>2.3.2</w:t>
-      </w:r>
-      <w:r>
-        <w:rPr>
-          <w:b/>
-        </w:rPr>
-        <w:t xml:space="preserve"> – </w:t>
-      </w:r>
-      <w:r>
-        <w:rPr>
-          <w:b/>
-        </w:rPr>
-        <w:t xml:space="preserve">Modificação em </w:t>
+        <w:t xml:space="preserve">2.3.2 – Modificação em </w:t>
       </w:r>
       <w:proofErr w:type="spellStart"/>
       <w:r>
@@ -17615,10 +17617,7 @@
         <w:ind w:firstLine="708"/>
       </w:pPr>
       <w:r>
-        <w:t xml:space="preserve">      </w:t>
-      </w:r>
-      <w:r>
-        <w:t xml:space="preserve">       </w:t>
+        <w:t xml:space="preserve">             </w:t>
       </w:r>
     </w:p>
     <w:p>
@@ -17632,13 +17631,7 @@
         <w:rPr>
           <w:b/>
         </w:rPr>
-        <w:t xml:space="preserve">2.3.2 – </w:t>
-      </w:r>
-      <w:r>
-        <w:rPr>
-          <w:b/>
-        </w:rPr>
-        <w:t xml:space="preserve">Modificação em </w:t>
+        <w:t xml:space="preserve">2.3.2 – Modificação em </w:t>
       </w:r>
       <w:proofErr w:type="spellStart"/>
       <w:r>
@@ -17719,7 +17712,6 @@
           <w:b/>
         </w:rPr>
       </w:pPr>
-      <w:bookmarkStart w:id="0" w:name="_GoBack"/>
       <w:r>
         <w:rPr>
           <w:b/>
@@ -17727,7 +17719,6 @@
         <w:t>Abaixo estão os testes criados para esse método:</w:t>
       </w:r>
     </w:p>
-    <w:bookmarkEnd w:id="0"/>
     <w:p>
       <w:pPr>
         <w:pStyle w:val="Pr-formataoHTML"/>
@@ -22372,6 +22363,7 @@
   <w:style w:type="character" w:default="1" w:styleId="Fontepargpadro">
     <w:name w:val="Default Paragraph Font"/>
     <w:uiPriority w:val="1"/>
+    <w:semiHidden/>
     <w:unhideWhenUsed/>
   </w:style>
   <w:style w:type="table" w:default="1" w:styleId="Tabelanormal">

</xml_diff>